<commit_message>
domain model edited, sequence diagrams added
</commit_message>
<xml_diff>
--- a/iteratie_1/UitvoerenQuiz-fullydressedUseCases.docx
+++ b/iteratie_1/UitvoerenQuiz-fullydressedUseCases.docx
@@ -22,20 +22,19 @@
           <w:rFonts w:ascii="Arial" w:hAnsi="Arial" w:cs="Arial"/>
           <w:b/>
         </w:rPr>
-        <w:t xml:space="preserve"> Case:</w:t>
-      </w:r>
-      <w:r>
-        <w:rPr>
-          <w:rFonts w:ascii="Arial" w:hAnsi="Arial" w:cs="Arial"/>
-          <w:b/>
-        </w:rPr>
-        <w:t xml:space="preserve"> </w:t>
+        <w:t xml:space="preserve"> Case: </w:t>
       </w:r>
       <w:r>
         <w:rPr>
           <w:rFonts w:ascii="Arial" w:hAnsi="Arial" w:cs="Arial"/>
         </w:rPr>
-        <w:t>Kennistoets starten</w:t>
+        <w:t xml:space="preserve">Kennistoets </w:t>
+      </w:r>
+      <w:r>
+        <w:rPr>
+          <w:rFonts w:ascii="Arial" w:hAnsi="Arial" w:cs="Arial"/>
+        </w:rPr>
+        <w:t>uitvoeren</w:t>
       </w:r>
     </w:p>
     <w:p>
@@ -157,14 +156,7 @@
                 <w:rFonts w:ascii="Arial" w:hAnsi="Arial" w:cs="Arial"/>
                 <w:b/>
               </w:rPr>
-              <w:t>:</w:t>
-            </w:r>
-            <w:r>
-              <w:rPr>
-                <w:rFonts w:ascii="Arial" w:hAnsi="Arial" w:cs="Arial"/>
-                <w:b/>
-              </w:rPr>
-              <w:t xml:space="preserve"> </w:t>
+              <w:t xml:space="preserve">: </w:t>
             </w:r>
             <w:proofErr w:type="spellStart"/>
             <w:r>
@@ -331,7 +323,19 @@
               <w:rPr>
                 <w:rFonts w:ascii="Arial" w:hAnsi="Arial" w:cs="Arial"/>
               </w:rPr>
-              <w:t>Docent moet ingelogd zijn.</w:t>
+              <w:t xml:space="preserve">Docent moet </w:t>
+            </w:r>
+            <w:r>
+              <w:rPr>
+                <w:rFonts w:ascii="Arial" w:hAnsi="Arial" w:cs="Arial"/>
+              </w:rPr>
+              <w:t>geregistreerd/ingelogd</w:t>
+            </w:r>
+            <w:r>
+              <w:rPr>
+                <w:rFonts w:ascii="Arial" w:hAnsi="Arial" w:cs="Arial"/>
+              </w:rPr>
+              <w:t xml:space="preserve"> zijn.</w:t>
             </w:r>
           </w:p>
           <w:p>
@@ -882,19 +886,7 @@
               <w:rPr>
                 <w:rFonts w:ascii="Arial" w:hAnsi="Arial" w:cs="Arial"/>
               </w:rPr>
-              <w:t xml:space="preserve">4.A. </w:t>
-            </w:r>
-            <w:r>
-              <w:rPr>
-                <w:rFonts w:ascii="Arial" w:hAnsi="Arial" w:cs="Arial"/>
-              </w:rPr>
-              <w:t>[docent heeft basis account] Systeem</w:t>
-            </w:r>
-            <w:r>
-              <w:rPr>
-                <w:rFonts w:ascii="Arial" w:hAnsi="Arial" w:cs="Arial"/>
-              </w:rPr>
-              <w:t xml:space="preserve"> start de kennistoets in </w:t>
+              <w:t xml:space="preserve">4.A. [docent heeft basis account] Systeem start de kennistoets in </w:t>
             </w:r>
             <w:r>
               <w:rPr>
@@ -902,14 +894,26 @@
               </w:rPr>
               <w:t>het</w:t>
             </w:r>
-            <w:bookmarkStart w:id="0" w:name="_GoBack"/>
-            <w:bookmarkEnd w:id="0"/>
             <w:r>
               <w:rPr>
                 <w:rFonts w:ascii="Arial" w:hAnsi="Arial" w:cs="Arial"/>
               </w:rPr>
               <w:t xml:space="preserve"> eerder toegewezen lokaal.</w:t>
             </w:r>
+            <w:r>
+              <w:rPr>
+                <w:rFonts w:ascii="Arial" w:hAnsi="Arial" w:cs="Arial"/>
+              </w:rPr>
+              <w:t xml:space="preserve"> Einde </w:t>
+            </w:r>
+            <w:proofErr w:type="spellStart"/>
+            <w:r>
+              <w:rPr>
+                <w:rFonts w:ascii="Arial" w:hAnsi="Arial" w:cs="Arial"/>
+              </w:rPr>
+              <w:t>usecase</w:t>
+            </w:r>
+            <w:proofErr w:type="spellEnd"/>
           </w:p>
         </w:tc>
       </w:tr>
@@ -1277,13 +1281,7 @@
               <w:rPr>
                 <w:rFonts w:ascii="Arial" w:hAnsi="Arial" w:cs="Arial"/>
               </w:rPr>
-              <w:t>Er moet een kennistoets gestart zijn</w:t>
-            </w:r>
-            <w:r>
-              <w:rPr>
-                <w:rFonts w:ascii="Arial" w:hAnsi="Arial" w:cs="Arial"/>
-              </w:rPr>
-              <w:t>.</w:t>
+              <w:t>Er moet een kennistoets gestart zijn.</w:t>
             </w:r>
           </w:p>
           <w:p>
@@ -1380,43 +1378,7 @@
               <w:rPr>
                 <w:rFonts w:ascii="Arial" w:hAnsi="Arial" w:cs="Arial"/>
               </w:rPr>
-              <w:t xml:space="preserve">Student </w:t>
-            </w:r>
-            <w:r>
-              <w:rPr>
-                <w:rFonts w:ascii="Arial" w:hAnsi="Arial" w:cs="Arial"/>
-              </w:rPr>
-              <w:t>heeft</w:t>
-            </w:r>
-            <w:r>
-              <w:rPr>
-                <w:rFonts w:ascii="Arial" w:hAnsi="Arial" w:cs="Arial"/>
-              </w:rPr>
-              <w:t xml:space="preserve"> zich aan</w:t>
-            </w:r>
-            <w:r>
-              <w:rPr>
-                <w:rFonts w:ascii="Arial" w:hAnsi="Arial" w:cs="Arial"/>
-              </w:rPr>
-              <w:t>gemeld</w:t>
-            </w:r>
-            <w:r>
-              <w:rPr>
-                <w:rFonts w:ascii="Arial" w:hAnsi="Arial" w:cs="Arial"/>
-              </w:rPr>
-              <w:t xml:space="preserve"> </w:t>
-            </w:r>
-            <w:r>
-              <w:rPr>
-                <w:rFonts w:ascii="Arial" w:hAnsi="Arial" w:cs="Arial"/>
-              </w:rPr>
-              <w:t>voor de toets</w:t>
-            </w:r>
-            <w:r>
-              <w:rPr>
-                <w:rFonts w:ascii="Arial" w:hAnsi="Arial" w:cs="Arial"/>
-              </w:rPr>
-              <w:t>.</w:t>
+              <w:t>Student heeft zich aangemeld voor de toets.</w:t>
             </w:r>
           </w:p>
           <w:p>
@@ -2011,14 +1973,7 @@
           <w:b/>
         </w:rPr>
         <w:lastRenderedPageBreak/>
-        <w:t>U</w:t>
-      </w:r>
-      <w:r>
-        <w:rPr>
-          <w:rFonts w:ascii="Arial" w:hAnsi="Arial" w:cs="Arial"/>
-          <w:b/>
-        </w:rPr>
-        <w:t>se</w:t>
+        <w:t>Use</w:t>
       </w:r>
       <w:proofErr w:type="spellEnd"/>
       <w:r>
@@ -2038,7 +1993,7 @@
         <w:rPr>
           <w:rFonts w:ascii="Arial" w:hAnsi="Arial" w:cs="Arial"/>
         </w:rPr>
-        <w:t>maken</w:t>
+        <w:t>invullen</w:t>
       </w:r>
     </w:p>
     <w:p>
@@ -2269,30 +2224,6 @@
               </w:rPr>
             </w:pPr>
           </w:p>
-          <w:p>
-            <w:pPr>
-              <w:rPr>
-                <w:rFonts w:ascii="Arial" w:hAnsi="Arial" w:cs="Arial"/>
-                <w:b/>
-              </w:rPr>
-            </w:pPr>
-          </w:p>
-          <w:p>
-            <w:pPr>
-              <w:rPr>
-                <w:rFonts w:ascii="Arial" w:hAnsi="Arial" w:cs="Arial"/>
-                <w:b/>
-              </w:rPr>
-            </w:pPr>
-          </w:p>
-          <w:p>
-            <w:pPr>
-              <w:rPr>
-                <w:rFonts w:ascii="Arial" w:hAnsi="Arial" w:cs="Arial"/>
-                <w:b/>
-              </w:rPr>
-            </w:pPr>
-          </w:p>
         </w:tc>
       </w:tr>
       <w:tr>
@@ -2449,13 +2380,7 @@
               <w:rPr>
                 <w:rFonts w:ascii="Arial" w:hAnsi="Arial" w:cs="Arial"/>
               </w:rPr>
-              <w:t xml:space="preserve">Student heeft </w:t>
-            </w:r>
-            <w:r>
-              <w:rPr>
-                <w:rFonts w:ascii="Arial" w:hAnsi="Arial" w:cs="Arial"/>
-              </w:rPr>
-              <w:t>kennistoets gemaakt.</w:t>
+              <w:t>Student heeft kennistoets gemaakt.</w:t>
             </w:r>
           </w:p>
           <w:p>
@@ -2643,19 +2568,7 @@
               <w:rPr>
                 <w:rFonts w:ascii="Arial" w:hAnsi="Arial" w:cs="Arial"/>
               </w:rPr>
-              <w:t xml:space="preserve">Student </w:t>
-            </w:r>
-            <w:r>
-              <w:rPr>
-                <w:rFonts w:ascii="Arial" w:hAnsi="Arial" w:cs="Arial"/>
-              </w:rPr>
-              <w:t>beantwoordt de vraag</w:t>
-            </w:r>
-            <w:r>
-              <w:rPr>
-                <w:rFonts w:ascii="Arial" w:hAnsi="Arial" w:cs="Arial"/>
-              </w:rPr>
-              <w:t>.</w:t>
+              <w:t>Student beantwoordt de vraag.</w:t>
             </w:r>
           </w:p>
           <w:p>
@@ -3055,6 +2968,8 @@
         </w:rPr>
         <w:br w:type="page"/>
       </w:r>
+      <w:bookmarkStart w:id="0" w:name="_GoBack"/>
+      <w:bookmarkEnd w:id="0"/>
     </w:p>
     <w:p>
       <w:pPr>
@@ -3083,19 +2998,7 @@
         <w:rPr>
           <w:rFonts w:ascii="Arial" w:hAnsi="Arial" w:cs="Arial"/>
         </w:rPr>
-        <w:t>Totaalscore</w:t>
-      </w:r>
-      <w:r>
-        <w:rPr>
-          <w:rFonts w:ascii="Arial" w:hAnsi="Arial" w:cs="Arial"/>
-        </w:rPr>
-        <w:t xml:space="preserve"> </w:t>
-      </w:r>
-      <w:r>
-        <w:rPr>
-          <w:rFonts w:ascii="Arial" w:hAnsi="Arial" w:cs="Arial"/>
-        </w:rPr>
-        <w:t>genereren</w:t>
+        <w:t>Kennistoets verwerken</w:t>
       </w:r>
     </w:p>
     <w:p>
@@ -3231,13 +3134,7 @@
               <w:rPr>
                 <w:rFonts w:ascii="Arial" w:hAnsi="Arial" w:cs="Arial"/>
               </w:rPr>
-              <w:t>, student</w:t>
-            </w:r>
-            <w:r>
-              <w:rPr>
-                <w:rFonts w:ascii="Arial" w:hAnsi="Arial" w:cs="Arial"/>
-              </w:rPr>
-              <w:t>, docent</w:t>
+              <w:t>, student, docent</w:t>
             </w:r>
           </w:p>
           <w:p>
@@ -5056,6 +4953,7 @@
   <w:style w:type="character" w:default="1" w:styleId="DefaultParagraphFont">
     <w:name w:val="Default Paragraph Font"/>
     <w:uiPriority w:val="1"/>
+    <w:semiHidden/>
     <w:unhideWhenUsed/>
   </w:style>
   <w:style w:type="table" w:default="1" w:styleId="TableNormal">
@@ -5373,7 +5271,7 @@
 </file>
 
 <file path=customXml/itemProps1.xml><?xml version="1.0" encoding="utf-8"?>
-<ds:datastoreItem xmlns:ds="http://schemas.openxmlformats.org/officeDocument/2006/customXml" ds:itemID="{26E976D0-FA16-428A-A1BE-96A999FA5F77}">
+<ds:datastoreItem xmlns:ds="http://schemas.openxmlformats.org/officeDocument/2006/customXml" ds:itemID="{1A093947-5826-484F-8F38-75CDB2BA2481}">
   <ds:schemaRefs>
     <ds:schemaRef ds:uri="http://schemas.openxmlformats.org/officeDocument/2006/bibliography"/>
   </ds:schemaRefs>

</xml_diff>

<commit_message>
Design class diagram Iteratie 1 etc.
</commit_message>
<xml_diff>
--- a/iteratie_1/UitvoerenQuiz-fullydressedUseCases.docx
+++ b/iteratie_1/UitvoerenQuiz-fullydressedUseCases.docx
@@ -117,67 +117,31 @@
             <w:pPr>
               <w:rPr>
                 <w:rFonts w:ascii="Arial" w:hAnsi="Arial" w:cs="Arial"/>
-              </w:rPr>
-            </w:pPr>
-            <w:r>
-              <w:rPr>
-                <w:rFonts w:ascii="Arial" w:hAnsi="Arial" w:cs="Arial"/>
-                <w:b/>
-              </w:rPr>
-              <w:t xml:space="preserve">Stakeholders </w:t>
-            </w:r>
-            <w:proofErr w:type="spellStart"/>
-            <w:r>
-              <w:rPr>
-                <w:rFonts w:ascii="Arial" w:hAnsi="Arial" w:cs="Arial"/>
-                <w:b/>
-              </w:rPr>
-              <w:t>and</w:t>
-            </w:r>
-            <w:proofErr w:type="spellEnd"/>
-            <w:r>
-              <w:rPr>
-                <w:rFonts w:ascii="Arial" w:hAnsi="Arial" w:cs="Arial"/>
-                <w:b/>
-              </w:rPr>
-              <w:t xml:space="preserve"> </w:t>
-            </w:r>
-            <w:proofErr w:type="spellStart"/>
-            <w:r>
-              <w:rPr>
-                <w:rFonts w:ascii="Arial" w:hAnsi="Arial" w:cs="Arial"/>
-                <w:b/>
-              </w:rPr>
-              <w:t>Interests</w:t>
-            </w:r>
-            <w:proofErr w:type="spellEnd"/>
-            <w:r>
-              <w:rPr>
-                <w:rFonts w:ascii="Arial" w:hAnsi="Arial" w:cs="Arial"/>
-                <w:b/>
-              </w:rPr>
-              <w:t xml:space="preserve">: </w:t>
-            </w:r>
-            <w:proofErr w:type="spellStart"/>
-            <w:r>
-              <w:rPr>
-                <w:rFonts w:ascii="Arial" w:hAnsi="Arial" w:cs="Arial"/>
-              </w:rPr>
-              <w:t>Odinido</w:t>
-            </w:r>
-            <w:proofErr w:type="spellEnd"/>
-            <w:r>
-              <w:rPr>
-                <w:rFonts w:ascii="Arial" w:hAnsi="Arial" w:cs="Arial"/>
-              </w:rPr>
-              <w:t>, docent, student</w:t>
-            </w:r>
-          </w:p>
-          <w:p>
-            <w:pPr>
-              <w:rPr>
-                <w:rFonts w:ascii="Arial" w:hAnsi="Arial" w:cs="Arial"/>
-                <w:b/>
+                <w:lang w:val="en-US"/>
+              </w:rPr>
+            </w:pPr>
+            <w:r>
+              <w:rPr>
+                <w:rFonts w:ascii="Arial" w:hAnsi="Arial" w:cs="Arial"/>
+                <w:b/>
+                <w:lang w:val="en-US"/>
+              </w:rPr>
+              <w:t xml:space="preserve">Stakeholders and Interests: </w:t>
+            </w:r>
+            <w:r>
+              <w:rPr>
+                <w:rFonts w:ascii="Arial" w:hAnsi="Arial" w:cs="Arial"/>
+                <w:lang w:val="en-US"/>
+              </w:rPr>
+              <w:t>Odinido, docent, student</w:t>
+            </w:r>
+          </w:p>
+          <w:p>
+            <w:pPr>
+              <w:rPr>
+                <w:rFonts w:ascii="Arial" w:hAnsi="Arial" w:cs="Arial"/>
+                <w:b/>
+                <w:lang w:val="en-US"/>
               </w:rPr>
             </w:pPr>
           </w:p>
@@ -545,7 +509,7 @@
           </w:tcPr>
           <w:p>
             <w:pPr>
-              <w:pStyle w:val="ListParagraph"/>
+              <w:pStyle w:val="Lijstalinea"/>
               <w:numPr>
                 <w:ilvl w:val="0"/>
                 <w:numId w:val="5"/>
@@ -599,7 +563,7 @@
           </w:tcPr>
           <w:p>
             <w:pPr>
-              <w:pStyle w:val="ListParagraph"/>
+              <w:pStyle w:val="Lijstalinea"/>
               <w:numPr>
                 <w:ilvl w:val="0"/>
                 <w:numId w:val="5"/>
@@ -627,7 +591,7 @@
           </w:tcPr>
           <w:p>
             <w:pPr>
-              <w:pStyle w:val="ListParagraph"/>
+              <w:pStyle w:val="Lijstalinea"/>
               <w:numPr>
                 <w:ilvl w:val="0"/>
                 <w:numId w:val="5"/>
@@ -657,7 +621,7 @@
           </w:tcPr>
           <w:p>
             <w:pPr>
-              <w:pStyle w:val="ListParagraph"/>
+              <w:pStyle w:val="Lijstalinea"/>
               <w:numPr>
                 <w:ilvl w:val="0"/>
                 <w:numId w:val="5"/>
@@ -670,21 +634,7 @@
               <w:rPr>
                 <w:rFonts w:ascii="Arial" w:hAnsi="Arial" w:cs="Arial"/>
               </w:rPr>
-              <w:t>[</w:t>
-            </w:r>
-            <w:proofErr w:type="gramStart"/>
-            <w:r>
-              <w:rPr>
-                <w:rFonts w:ascii="Arial" w:hAnsi="Arial" w:cs="Arial"/>
-              </w:rPr>
-              <w:t>docent</w:t>
-            </w:r>
-            <w:proofErr w:type="gramEnd"/>
-            <w:r>
-              <w:rPr>
-                <w:rFonts w:ascii="Arial" w:hAnsi="Arial" w:cs="Arial"/>
-              </w:rPr>
-              <w:t xml:space="preserve"> heeft premium</w:t>
+              <w:t>[docent heeft premium</w:t>
             </w:r>
             <w:r>
               <w:rPr>
@@ -723,7 +673,7 @@
           </w:tcPr>
           <w:p>
             <w:pPr>
-              <w:pStyle w:val="ListParagraph"/>
+              <w:pStyle w:val="Lijstalinea"/>
               <w:numPr>
                 <w:ilvl w:val="0"/>
                 <w:numId w:val="5"/>
@@ -753,7 +703,7 @@
           </w:tcPr>
           <w:p>
             <w:pPr>
-              <w:pStyle w:val="ListParagraph"/>
+              <w:pStyle w:val="Lijstalinea"/>
               <w:numPr>
                 <w:ilvl w:val="0"/>
                 <w:numId w:val="5"/>
@@ -873,7 +823,51 @@
               <w:rPr>
                 <w:rFonts w:ascii="Arial" w:hAnsi="Arial" w:cs="Arial"/>
               </w:rPr>
-              <w:t>3.A. Er is geen lokaal gereserveerd voor de docent.</w:t>
+              <w:t xml:space="preserve">        Systeem geeft foutmelding</w:t>
+            </w:r>
+          </w:p>
+          <w:p>
+            <w:pPr>
+              <w:rPr>
+                <w:rFonts w:ascii="Arial" w:hAnsi="Arial" w:cs="Arial"/>
+              </w:rPr>
+            </w:pPr>
+            <w:r>
+              <w:rPr>
+                <w:rFonts w:ascii="Arial" w:hAnsi="Arial" w:cs="Arial"/>
+              </w:rPr>
+              <w:t>4</w:t>
+            </w:r>
+            <w:r>
+              <w:rPr>
+                <w:rFonts w:ascii="Arial" w:hAnsi="Arial" w:cs="Arial"/>
+              </w:rPr>
+              <w:t xml:space="preserve">.A. Er is geen lokaal </w:t>
+            </w:r>
+            <w:r>
+              <w:rPr>
+                <w:rFonts w:ascii="Arial" w:hAnsi="Arial" w:cs="Arial"/>
+              </w:rPr>
+              <w:t>beschikbaar</w:t>
+            </w:r>
+            <w:r>
+              <w:rPr>
+                <w:rFonts w:ascii="Arial" w:hAnsi="Arial" w:cs="Arial"/>
+              </w:rPr>
+              <w:t xml:space="preserve"> voor de docent.</w:t>
+            </w:r>
+          </w:p>
+          <w:p>
+            <w:pPr>
+              <w:rPr>
+                <w:rFonts w:ascii="Arial" w:hAnsi="Arial" w:cs="Arial"/>
+              </w:rPr>
+            </w:pPr>
+            <w:r>
+              <w:rPr>
+                <w:rFonts w:ascii="Arial" w:hAnsi="Arial" w:cs="Arial"/>
+              </w:rPr>
+              <w:t xml:space="preserve">        Systeem geeft foutmelding</w:t>
             </w:r>
           </w:p>
           <w:p>
@@ -904,7 +898,22 @@
               <w:rPr>
                 <w:rFonts w:ascii="Arial" w:hAnsi="Arial" w:cs="Arial"/>
               </w:rPr>
-              <w:t xml:space="preserve"> Einde </w:t>
+              <w:t xml:space="preserve"> </w:t>
+            </w:r>
+          </w:p>
+          <w:p>
+            <w:pPr>
+              <w:rPr>
+                <w:rFonts w:ascii="Arial" w:hAnsi="Arial" w:cs="Arial"/>
+              </w:rPr>
+            </w:pPr>
+            <w:bookmarkStart w:id="0" w:name="_GoBack"/>
+            <w:bookmarkEnd w:id="0"/>
+            <w:r>
+              <w:rPr>
+                <w:rFonts w:ascii="Arial" w:hAnsi="Arial" w:cs="Arial"/>
+              </w:rPr>
+              <w:t xml:space="preserve">Einde </w:t>
             </w:r>
             <w:proofErr w:type="spellStart"/>
             <w:r>
@@ -932,6 +941,12 @@
                 <w:rFonts w:ascii="Arial" w:hAnsi="Arial" w:cs="Arial"/>
               </w:rPr>
             </w:pPr>
+            <w:r>
+              <w:rPr>
+                <w:rFonts w:ascii="Arial" w:hAnsi="Arial" w:cs="Arial"/>
+              </w:rPr>
+              <w:t xml:space="preserve">  </w:t>
+            </w:r>
           </w:p>
         </w:tc>
       </w:tr>
@@ -1116,19 +1131,11 @@
               </w:rPr>
               <w:t xml:space="preserve">: </w:t>
             </w:r>
-            <w:proofErr w:type="spellStart"/>
-            <w:r>
-              <w:rPr>
-                <w:rFonts w:ascii="Arial" w:hAnsi="Arial" w:cs="Arial"/>
-              </w:rPr>
-              <w:t>Odinido</w:t>
-            </w:r>
-            <w:proofErr w:type="spellEnd"/>
-            <w:r>
-              <w:rPr>
-                <w:rFonts w:ascii="Arial" w:hAnsi="Arial" w:cs="Arial"/>
-              </w:rPr>
-              <w:t>, student</w:t>
+            <w:r>
+              <w:rPr>
+                <w:rFonts w:ascii="Arial" w:hAnsi="Arial" w:cs="Arial"/>
+              </w:rPr>
+              <w:t>Odinido, student</w:t>
             </w:r>
           </w:p>
           <w:p>
@@ -1487,7 +1494,7 @@
           </w:tcPr>
           <w:p>
             <w:pPr>
-              <w:pStyle w:val="ListParagraph"/>
+              <w:pStyle w:val="Lijstalinea"/>
               <w:numPr>
                 <w:ilvl w:val="0"/>
                 <w:numId w:val="6"/>
@@ -1523,7 +1530,7 @@
           </w:tcPr>
           <w:p>
             <w:pPr>
-              <w:pStyle w:val="ListParagraph"/>
+              <w:pStyle w:val="Lijstalinea"/>
               <w:numPr>
                 <w:ilvl w:val="0"/>
                 <w:numId w:val="6"/>
@@ -1563,7 +1570,7 @@
           </w:tcPr>
           <w:p>
             <w:pPr>
-              <w:pStyle w:val="ListParagraph"/>
+              <w:pStyle w:val="Lijstalinea"/>
               <w:numPr>
                 <w:ilvl w:val="0"/>
                 <w:numId w:val="6"/>
@@ -1617,7 +1624,7 @@
           </w:tcPr>
           <w:p>
             <w:pPr>
-              <w:pStyle w:val="ListParagraph"/>
+              <w:pStyle w:val="Lijstalinea"/>
               <w:numPr>
                 <w:ilvl w:val="0"/>
                 <w:numId w:val="6"/>
@@ -1651,7 +1658,7 @@
           </w:tcPr>
           <w:p>
             <w:pPr>
-              <w:pStyle w:val="ListParagraph"/>
+              <w:pStyle w:val="Lijstalinea"/>
               <w:numPr>
                 <w:ilvl w:val="0"/>
                 <w:numId w:val="6"/>
@@ -1687,7 +1694,7 @@
           </w:tcPr>
           <w:p>
             <w:pPr>
-              <w:pStyle w:val="ListParagraph"/>
+              <w:pStyle w:val="Lijstalinea"/>
               <w:numPr>
                 <w:ilvl w:val="0"/>
                 <w:numId w:val="6"/>
@@ -1739,7 +1746,7 @@
           </w:tcPr>
           <w:p>
             <w:pPr>
-              <w:pStyle w:val="ListParagraph"/>
+              <w:pStyle w:val="Lijstalinea"/>
               <w:numPr>
                 <w:ilvl w:val="0"/>
                 <w:numId w:val="6"/>
@@ -1757,7 +1764,7 @@
           </w:p>
           <w:p>
             <w:pPr>
-              <w:pStyle w:val="ListParagraph"/>
+              <w:pStyle w:val="Lijstalinea"/>
               <w:rPr>
                 <w:rFonts w:ascii="Arial" w:hAnsi="Arial" w:cs="Arial"/>
               </w:rPr>
@@ -2117,19 +2124,11 @@
               </w:rPr>
               <w:t xml:space="preserve">: </w:t>
             </w:r>
-            <w:proofErr w:type="spellStart"/>
-            <w:r>
-              <w:rPr>
-                <w:rFonts w:ascii="Arial" w:hAnsi="Arial" w:cs="Arial"/>
-              </w:rPr>
-              <w:t>Odinido</w:t>
-            </w:r>
-            <w:proofErr w:type="spellEnd"/>
-            <w:r>
-              <w:rPr>
-                <w:rFonts w:ascii="Arial" w:hAnsi="Arial" w:cs="Arial"/>
-              </w:rPr>
-              <w:t>, student</w:t>
+            <w:r>
+              <w:rPr>
+                <w:rFonts w:ascii="Arial" w:hAnsi="Arial" w:cs="Arial"/>
+              </w:rPr>
+              <w:t>Odinido, student</w:t>
             </w:r>
           </w:p>
           <w:p>
@@ -2501,7 +2500,7 @@
           </w:tcPr>
           <w:p>
             <w:pPr>
-              <w:pStyle w:val="ListParagraph"/>
+              <w:pStyle w:val="Lijstalinea"/>
               <w:numPr>
                 <w:ilvl w:val="0"/>
                 <w:numId w:val="7"/>
@@ -2537,7 +2536,7 @@
           </w:p>
           <w:p>
             <w:pPr>
-              <w:pStyle w:val="ListParagraph"/>
+              <w:pStyle w:val="Lijstalinea"/>
               <w:rPr>
                 <w:rFonts w:ascii="Arial" w:hAnsi="Arial" w:cs="Arial"/>
               </w:rPr>
@@ -2555,7 +2554,7 @@
           </w:tcPr>
           <w:p>
             <w:pPr>
-              <w:pStyle w:val="ListParagraph"/>
+              <w:pStyle w:val="Lijstalinea"/>
               <w:numPr>
                 <w:ilvl w:val="0"/>
                 <w:numId w:val="7"/>
@@ -2585,7 +2584,7 @@
           </w:tcPr>
           <w:p>
             <w:pPr>
-              <w:pStyle w:val="ListParagraph"/>
+              <w:pStyle w:val="Lijstalinea"/>
               <w:numPr>
                 <w:ilvl w:val="0"/>
                 <w:numId w:val="7"/>
@@ -2652,7 +2651,7 @@
           </w:p>
           <w:p>
             <w:pPr>
-              <w:pStyle w:val="ListParagraph"/>
+              <w:pStyle w:val="Lijstalinea"/>
               <w:numPr>
                 <w:ilvl w:val="0"/>
                 <w:numId w:val="7"/>
@@ -2711,7 +2710,7 @@
           </w:tcPr>
           <w:p>
             <w:pPr>
-              <w:pStyle w:val="ListParagraph"/>
+              <w:pStyle w:val="Lijstalinea"/>
               <w:numPr>
                 <w:ilvl w:val="0"/>
                 <w:numId w:val="7"/>
@@ -2968,8 +2967,6 @@
         </w:rPr>
         <w:br w:type="page"/>
       </w:r>
-      <w:bookmarkStart w:id="0" w:name="_GoBack"/>
-      <w:bookmarkEnd w:id="0"/>
     </w:p>
     <w:p>
       <w:pPr>
@@ -3081,67 +3078,31 @@
             <w:pPr>
               <w:rPr>
                 <w:rFonts w:ascii="Arial" w:hAnsi="Arial" w:cs="Arial"/>
-              </w:rPr>
-            </w:pPr>
-            <w:r>
-              <w:rPr>
-                <w:rFonts w:ascii="Arial" w:hAnsi="Arial" w:cs="Arial"/>
-                <w:b/>
-              </w:rPr>
-              <w:t xml:space="preserve">Stakeholders </w:t>
-            </w:r>
-            <w:proofErr w:type="spellStart"/>
-            <w:r>
-              <w:rPr>
-                <w:rFonts w:ascii="Arial" w:hAnsi="Arial" w:cs="Arial"/>
-                <w:b/>
-              </w:rPr>
-              <w:t>and</w:t>
-            </w:r>
-            <w:proofErr w:type="spellEnd"/>
-            <w:r>
-              <w:rPr>
-                <w:rFonts w:ascii="Arial" w:hAnsi="Arial" w:cs="Arial"/>
-                <w:b/>
-              </w:rPr>
-              <w:t xml:space="preserve"> </w:t>
-            </w:r>
-            <w:proofErr w:type="spellStart"/>
-            <w:r>
-              <w:rPr>
-                <w:rFonts w:ascii="Arial" w:hAnsi="Arial" w:cs="Arial"/>
-                <w:b/>
-              </w:rPr>
-              <w:t>Interests</w:t>
-            </w:r>
-            <w:proofErr w:type="spellEnd"/>
-            <w:r>
-              <w:rPr>
-                <w:rFonts w:ascii="Arial" w:hAnsi="Arial" w:cs="Arial"/>
-                <w:b/>
-              </w:rPr>
-              <w:t xml:space="preserve">: </w:t>
-            </w:r>
-            <w:proofErr w:type="spellStart"/>
-            <w:r>
-              <w:rPr>
-                <w:rFonts w:ascii="Arial" w:hAnsi="Arial" w:cs="Arial"/>
-              </w:rPr>
-              <w:t>Odinido</w:t>
-            </w:r>
-            <w:proofErr w:type="spellEnd"/>
-            <w:r>
-              <w:rPr>
-                <w:rFonts w:ascii="Arial" w:hAnsi="Arial" w:cs="Arial"/>
-              </w:rPr>
-              <w:t>, student, docent</w:t>
-            </w:r>
-          </w:p>
-          <w:p>
-            <w:pPr>
-              <w:rPr>
-                <w:rFonts w:ascii="Arial" w:hAnsi="Arial" w:cs="Arial"/>
-                <w:b/>
+                <w:lang w:val="en-US"/>
+              </w:rPr>
+            </w:pPr>
+            <w:r>
+              <w:rPr>
+                <w:rFonts w:ascii="Arial" w:hAnsi="Arial" w:cs="Arial"/>
+                <w:b/>
+                <w:lang w:val="en-US"/>
+              </w:rPr>
+              <w:t xml:space="preserve">Stakeholders and Interests: </w:t>
+            </w:r>
+            <w:r>
+              <w:rPr>
+                <w:rFonts w:ascii="Arial" w:hAnsi="Arial" w:cs="Arial"/>
+                <w:lang w:val="en-US"/>
+              </w:rPr>
+              <w:t>Odinido, student, docent</w:t>
+            </w:r>
+          </w:p>
+          <w:p>
+            <w:pPr>
+              <w:rPr>
+                <w:rFonts w:ascii="Arial" w:hAnsi="Arial" w:cs="Arial"/>
+                <w:b/>
+                <w:lang w:val="en-US"/>
               </w:rPr>
             </w:pPr>
           </w:p>
@@ -3198,21 +3159,7 @@
               <w:rPr>
                 <w:rFonts w:ascii="Arial" w:hAnsi="Arial" w:cs="Arial"/>
               </w:rPr>
-              <w:t xml:space="preserve">Als een docent een kennistoets heeft gestart en de tijd van de kennistoets verstreken is en/of alle studenten hebben alle vragen ingevuld kan de docent met behulp van </w:t>
-            </w:r>
-            <w:proofErr w:type="spellStart"/>
-            <w:r>
-              <w:rPr>
-                <w:rFonts w:ascii="Arial" w:hAnsi="Arial" w:cs="Arial"/>
-              </w:rPr>
-              <w:t>Odinido</w:t>
-            </w:r>
-            <w:proofErr w:type="spellEnd"/>
-            <w:r>
-              <w:rPr>
-                <w:rFonts w:ascii="Arial" w:hAnsi="Arial" w:cs="Arial"/>
-              </w:rPr>
-              <w:t xml:space="preserve"> een overzicht, met per deelnemer de totaalscore genereren en deze laten tonen aan de deelnemers.</w:t>
+              <w:t>Als een docent een kennistoets heeft gestart en de tijd van de kennistoets verstreken is en/of alle studenten hebben alle vragen ingevuld kan de docent met behulp van Odinido een overzicht, met per deelnemer de totaalscore genereren en deze laten tonen aan de deelnemers.</w:t>
             </w:r>
           </w:p>
           <w:p>
@@ -3507,7 +3454,7 @@
           </w:tcPr>
           <w:p>
             <w:pPr>
-              <w:pStyle w:val="ListParagraph"/>
+              <w:pStyle w:val="Lijstalinea"/>
               <w:numPr>
                 <w:ilvl w:val="0"/>
                 <w:numId w:val="8"/>
@@ -3530,7 +3477,7 @@
           </w:tcPr>
           <w:p>
             <w:pPr>
-              <w:pStyle w:val="ListParagraph"/>
+              <w:pStyle w:val="Lijstalinea"/>
               <w:numPr>
                 <w:ilvl w:val="0"/>
                 <w:numId w:val="8"/>
@@ -3560,7 +3507,7 @@
           </w:p>
           <w:p>
             <w:pPr>
-              <w:pStyle w:val="ListParagraph"/>
+              <w:pStyle w:val="Lijstalinea"/>
               <w:rPr>
                 <w:rFonts w:ascii="Arial" w:hAnsi="Arial" w:cs="Arial"/>
               </w:rPr>
@@ -3597,7 +3544,7 @@
           </w:tcPr>
           <w:p>
             <w:pPr>
-              <w:pStyle w:val="ListParagraph"/>
+              <w:pStyle w:val="Lijstalinea"/>
               <w:numPr>
                 <w:ilvl w:val="0"/>
                 <w:numId w:val="8"/>
@@ -3644,7 +3591,7 @@
           </w:tcPr>
           <w:p>
             <w:pPr>
-              <w:pStyle w:val="ListParagraph"/>
+              <w:pStyle w:val="Lijstalinea"/>
               <w:numPr>
                 <w:ilvl w:val="0"/>
                 <w:numId w:val="8"/>
@@ -4914,7 +4861,7 @@
     <w:lsdException w:name="Hashtag" w:semiHidden="1" w:unhideWhenUsed="1"/>
     <w:lsdException w:name="Unresolved Mention" w:semiHidden="1" w:unhideWhenUsed="1"/>
   </w:latentStyles>
-  <w:style w:type="paragraph" w:default="1" w:styleId="Normal">
+  <w:style w:type="paragraph" w:default="1" w:styleId="Standaard">
     <w:name w:val="Normal"/>
     <w:qFormat/>
     <w:rsid w:val="003D6447"/>
@@ -4928,11 +4875,11 @@
       <w:lang w:val="nl-NL" w:eastAsia="nl-NL"/>
     </w:rPr>
   </w:style>
-  <w:style w:type="paragraph" w:styleId="Heading2">
+  <w:style w:type="paragraph" w:styleId="Kop2">
     <w:name w:val="heading 2"/>
-    <w:basedOn w:val="Normal"/>
-    <w:next w:val="Normal"/>
-    <w:link w:val="Heading2Char"/>
+    <w:basedOn w:val="Standaard"/>
+    <w:next w:val="Standaard"/>
+    <w:link w:val="Kop2Char"/>
     <w:uiPriority w:val="9"/>
     <w:unhideWhenUsed/>
     <w:qFormat/>
@@ -4950,13 +4897,13 @@
       <w:szCs w:val="26"/>
     </w:rPr>
   </w:style>
-  <w:style w:type="character" w:default="1" w:styleId="DefaultParagraphFont">
+  <w:style w:type="character" w:default="1" w:styleId="Standaardalinea-lettertype">
     <w:name w:val="Default Paragraph Font"/>
     <w:uiPriority w:val="1"/>
     <w:semiHidden/>
     <w:unhideWhenUsed/>
   </w:style>
-  <w:style w:type="table" w:default="1" w:styleId="TableNormal">
+  <w:style w:type="table" w:default="1" w:styleId="Standaardtabel">
     <w:name w:val="Normal Table"/>
     <w:uiPriority w:val="99"/>
     <w:semiHidden/>
@@ -4971,15 +4918,15 @@
       </w:tblCellMar>
     </w:tblPr>
   </w:style>
-  <w:style w:type="numbering" w:default="1" w:styleId="NoList">
+  <w:style w:type="numbering" w:default="1" w:styleId="Geenlijst">
     <w:name w:val="No List"/>
     <w:uiPriority w:val="99"/>
     <w:semiHidden/>
     <w:unhideWhenUsed/>
   </w:style>
-  <w:style w:type="paragraph" w:styleId="ListParagraph">
+  <w:style w:type="paragraph" w:styleId="Lijstalinea">
     <w:name w:val="List Paragraph"/>
-    <w:basedOn w:val="Normal"/>
+    <w:basedOn w:val="Standaard"/>
     <w:uiPriority w:val="34"/>
     <w:qFormat/>
     <w:rsid w:val="003D6447"/>
@@ -4988,10 +4935,10 @@
       <w:contextualSpacing/>
     </w:pPr>
   </w:style>
-  <w:style w:type="character" w:customStyle="1" w:styleId="Heading2Char">
-    <w:name w:val="Heading 2 Char"/>
-    <w:basedOn w:val="DefaultParagraphFont"/>
-    <w:link w:val="Heading2"/>
+  <w:style w:type="character" w:customStyle="1" w:styleId="Kop2Char">
+    <w:name w:val="Kop 2 Char"/>
+    <w:basedOn w:val="Standaardalinea-lettertype"/>
+    <w:link w:val="Kop2"/>
     <w:uiPriority w:val="9"/>
     <w:rsid w:val="005142C8"/>
     <w:rPr>
@@ -5271,7 +5218,7 @@
 </file>
 
 <file path=customXml/itemProps1.xml><?xml version="1.0" encoding="utf-8"?>
-<ds:datastoreItem xmlns:ds="http://schemas.openxmlformats.org/officeDocument/2006/customXml" ds:itemID="{1A093947-5826-484F-8F38-75CDB2BA2481}">
+<ds:datastoreItem xmlns:ds="http://schemas.openxmlformats.org/officeDocument/2006/customXml" ds:itemID="{B0F99434-6072-47E4-BF39-1112DB470509}">
   <ds:schemaRefs>
     <ds:schemaRef ds:uri="http://schemas.openxmlformats.org/officeDocument/2006/bibliography"/>
   </ds:schemaRefs>

</xml_diff>